<commit_message>
Working on Passion and Triduum
</commit_message>
<xml_diff>
--- a/office-tex/triduum_projects/de-triduum/sources/Proto Karsamstag.docx
+++ b/office-tex/triduum_projects/de-triduum/sources/Proto Karsamstag.docx
@@ -309,7 +309,7 @@
           <wp:inline distT="0" distB="0" distL="0" distR="0" wp14:anchorId="6DFC4A33" wp14:editId="02B76671">
             <wp:extent cx="4136390" cy="1284605"/>
             <wp:effectExtent l="0" t="0" r="3810" b="10795"/>
-            <wp:docPr id="5" name="Bild 5" descr="Macintosh HD:Users:rojofefarinadura:Desktop:Herr, öffne meine Lippen.pdf"/>
+            <wp:docPr id="5" name="Bild 5" descr="Macintosh HD:Users:rojofefarinadura:Desktop:Herr, öffne meine Lippen.pdf"/>
             <wp:cNvGraphicFramePr>
               <a:graphicFrameLocks xmlns:a="http://schemas.openxmlformats.org/drawingml/2006/main" noChangeAspect="1"/>
             </wp:cNvGraphicFramePr>
@@ -317,7 +317,7 @@
               <a:graphicData uri="http://schemas.openxmlformats.org/drawingml/2006/picture">
                 <pic:pic xmlns:pic="http://schemas.openxmlformats.org/drawingml/2006/picture">
                   <pic:nvPicPr>
-                    <pic:cNvPr id="0" name="Picture 1" descr="Macintosh HD:Users:rojofefarinadura:Desktop:Herr, öffne meine Lippen.pdf"/>
+                    <pic:cNvPr id="0" name="Picture 1" descr="Macintosh HD:Users:rojofefarinadura:Desktop:Herr, öffne meine Lippen.pdf"/>
                     <pic:cNvPicPr>
                       <a:picLocks noChangeAspect="1" noChangeArrowheads="1"/>
                     </pic:cNvPicPr>
@@ -1055,7 +1055,7 @@
           <wp:inline distT="0" distB="0" distL="0" distR="0" wp14:anchorId="1EFD8745" wp14:editId="7F3B2593">
             <wp:extent cx="4140200" cy="3496945"/>
             <wp:effectExtent l="0" t="0" r="0" b="8255"/>
-            <wp:docPr id="77" name="Bild 77" descr="Macintosh HD:Users:rojofefarinadura:Desktop:Ach, würdet ihr V.pdf"/>
+            <wp:docPr id="77" name="Bild 77" descr="Macintosh HD:Users:rojofefarinadura:Desktop:Ach, würdet ihr V.pdf"/>
             <wp:cNvGraphicFramePr>
               <a:graphicFrameLocks xmlns:a="http://schemas.openxmlformats.org/drawingml/2006/main" noChangeAspect="1"/>
             </wp:cNvGraphicFramePr>
@@ -1063,7 +1063,7 @@
               <a:graphicData uri="http://schemas.openxmlformats.org/drawingml/2006/picture">
                 <pic:pic xmlns:pic="http://schemas.openxmlformats.org/drawingml/2006/picture">
                   <pic:nvPicPr>
-                    <pic:cNvPr id="0" name="Picture 4" descr="Macintosh HD:Users:rojofefarinadura:Desktop:Ach, würdet ihr V.pdf"/>
+                    <pic:cNvPr id="0" name="Picture 4" descr="Macintosh HD:Users:rojofefarinadura:Desktop:Ach, würdet ihr V.pdf"/>
                     <pic:cNvPicPr>
                       <a:picLocks noChangeAspect="1" noChangeArrowheads="1"/>
                     </pic:cNvPicPr>
@@ -2245,7 +2245,7 @@
           <wp:inline distT="0" distB="0" distL="0" distR="0" wp14:anchorId="75B9EDA9" wp14:editId="78DF646D">
             <wp:extent cx="3436430" cy="538360"/>
             <wp:effectExtent l="0" t="0" r="0" b="0"/>
-            <wp:docPr id="3" name="Bild 3" descr="Macintosh HD:Users:rojofefarinadura:Desktop:Trauermetten:Noten:Gründonnerstag:11 Amen.pdf"/>
+            <wp:docPr id="3" name="Bild 3" descr="Macintosh HD:Users:rojofefarinadura:Desktop:Trauermetten:Noten:Gründonnerstag:11 Amen.pdf"/>
             <wp:cNvGraphicFramePr>
               <a:graphicFrameLocks xmlns:a="http://schemas.openxmlformats.org/drawingml/2006/main" noChangeAspect="1"/>
             </wp:cNvGraphicFramePr>
@@ -2253,7 +2253,7 @@
               <a:graphicData uri="http://schemas.openxmlformats.org/drawingml/2006/picture">
                 <pic:pic xmlns:pic="http://schemas.openxmlformats.org/drawingml/2006/picture">
                   <pic:nvPicPr>
-                    <pic:cNvPr id="0" name="Picture 1" descr="Macintosh HD:Users:rojofefarinadura:Desktop:Trauermetten:Noten:Gründonnerstag:11 Amen.pdf"/>
+                    <pic:cNvPr id="0" name="Picture 1" descr="Macintosh HD:Users:rojofefarinadura:Desktop:Trauermetten:Noten:Gründonnerstag:11 Amen.pdf"/>
                     <pic:cNvPicPr>
                       <a:picLocks noChangeAspect="1" noChangeArrowheads="1"/>
                     </pic:cNvPicPr>
@@ -4266,7 +4266,7 @@
           <wp:inline distT="0" distB="0" distL="0" distR="0" wp14:anchorId="0D6BA9AC" wp14:editId="7658EF5E">
             <wp:extent cx="4114800" cy="783590"/>
             <wp:effectExtent l="0" t="0" r="0" b="3810"/>
-            <wp:docPr id="79" name="Bild 79" descr="Macintosh HD:Users:rojofefarinadura:Desktop:Wenn ich von der Erde erhöht bin..pdf"/>
+            <wp:docPr id="79" name="Bild 79" descr="Macintosh HD:Users:rojofefarinadura:Desktop:Wenn ich von der Erde erhöht bin..pdf"/>
             <wp:cNvGraphicFramePr>
               <a:graphicFrameLocks xmlns:a="http://schemas.openxmlformats.org/drawingml/2006/main" noChangeAspect="1"/>
             </wp:cNvGraphicFramePr>
@@ -4274,7 +4274,7 @@
               <a:graphicData uri="http://schemas.openxmlformats.org/drawingml/2006/picture">
                 <pic:pic xmlns:pic="http://schemas.openxmlformats.org/drawingml/2006/picture">
                   <pic:nvPicPr>
-                    <pic:cNvPr id="0" name="Picture 14" descr="Macintosh HD:Users:rojofefarinadura:Desktop:Wenn ich von der Erde erhöht bin..pdf"/>
+                    <pic:cNvPr id="0" name="Picture 14" descr="Macintosh HD:Users:rojofefarinadura:Desktop:Wenn ich von der Erde erhöht bin..pdf"/>
                     <pic:cNvPicPr>
                       <a:picLocks noChangeAspect="1" noChangeArrowheads="1"/>
                     </pic:cNvPicPr>
@@ -16767,7 +16767,7 @@
           <wp:inline distT="0" distB="0" distL="0" distR="0" wp14:anchorId="03CD91D6" wp14:editId="0060608A">
             <wp:extent cx="4114800" cy="808990"/>
             <wp:effectExtent l="0" t="0" r="0" b="3810"/>
-            <wp:docPr id="12" name="Bild 12" descr="Macintosh HD:Users:rojofefarinadura:Desktop:Trauermetten:Noten:Gründonnerstag:17 Preces:Preces 4 DC.pdf"/>
+            <wp:docPr id="12" name="Bild 12" descr="Macintosh HD:Users:rojofefarinadura:Desktop:Trauermetten:Noten:Gründonnerstag:17 Preces:Preces 4 DC.pdf"/>
             <wp:cNvGraphicFramePr>
               <a:graphicFrameLocks xmlns:a="http://schemas.openxmlformats.org/drawingml/2006/main" noChangeAspect="1"/>
             </wp:cNvGraphicFramePr>
@@ -16775,7 +16775,7 @@
               <a:graphicData uri="http://schemas.openxmlformats.org/drawingml/2006/picture">
                 <pic:pic xmlns:pic="http://schemas.openxmlformats.org/drawingml/2006/picture">
                   <pic:nvPicPr>
-                    <pic:cNvPr id="0" name="Picture 4" descr="Macintosh HD:Users:rojofefarinadura:Desktop:Trauermetten:Noten:Gründonnerstag:17 Preces:Preces 4 DC.pdf"/>
+                    <pic:cNvPr id="0" name="Picture 4" descr="Macintosh HD:Users:rojofefarinadura:Desktop:Trauermetten:Noten:Gründonnerstag:17 Preces:Preces 4 DC.pdf"/>
                     <pic:cNvPicPr>
                       <a:picLocks noChangeAspect="1" noChangeArrowheads="1"/>
                     </pic:cNvPicPr>
@@ -16838,7 +16838,7 @@
           <wp:inline distT="0" distB="0" distL="0" distR="0" wp14:anchorId="0C643E8A" wp14:editId="7CBFF4A5">
             <wp:extent cx="4126230" cy="1477010"/>
             <wp:effectExtent l="0" t="0" r="0" b="0"/>
-            <wp:docPr id="18" name="Bild 18" descr="Macintosh HD:Users:rojofefarinadura:Desktop:Trauermetten:Noten:Gründonnerstag:17 Preces:Preces 5 CD.pdf"/>
+            <wp:docPr id="18" name="Bild 18" descr="Macintosh HD:Users:rojofefarinadura:Desktop:Trauermetten:Noten:Gründonnerstag:17 Preces:Preces 5 CD.pdf"/>
             <wp:cNvGraphicFramePr>
               <a:graphicFrameLocks xmlns:a="http://schemas.openxmlformats.org/drawingml/2006/main" noChangeAspect="1"/>
             </wp:cNvGraphicFramePr>
@@ -16846,7 +16846,7 @@
               <a:graphicData uri="http://schemas.openxmlformats.org/drawingml/2006/picture">
                 <pic:pic xmlns:pic="http://schemas.openxmlformats.org/drawingml/2006/picture">
                   <pic:nvPicPr>
-                    <pic:cNvPr id="0" name="Picture 5" descr="Macintosh HD:Users:rojofefarinadura:Desktop:Trauermetten:Noten:Gründonnerstag:17 Preces:Preces 5 CD.pdf"/>
+                    <pic:cNvPr id="0" name="Picture 5" descr="Macintosh HD:Users:rojofefarinadura:Desktop:Trauermetten:Noten:Gründonnerstag:17 Preces:Preces 5 CD.pdf"/>
                     <pic:cNvPicPr>
                       <a:picLocks noChangeAspect="1" noChangeArrowheads="1"/>
                     </pic:cNvPicPr>
@@ -16909,7 +16909,7 @@
           <wp:inline distT="0" distB="0" distL="0" distR="0" wp14:anchorId="6B195537" wp14:editId="45E716A4">
             <wp:extent cx="4114800" cy="879475"/>
             <wp:effectExtent l="0" t="0" r="0" b="9525"/>
-            <wp:docPr id="19" name="Bild 19" descr="Macintosh HD:Users:rojofefarinadura:Desktop:Trauermetten:Noten:Gründonnerstag:17 Preces:Preces 6 CD.pdf"/>
+            <wp:docPr id="19" name="Bild 19" descr="Macintosh HD:Users:rojofefarinadura:Desktop:Trauermetten:Noten:Gründonnerstag:17 Preces:Preces 6 CD.pdf"/>
             <wp:cNvGraphicFramePr>
               <a:graphicFrameLocks xmlns:a="http://schemas.openxmlformats.org/drawingml/2006/main" noChangeAspect="1"/>
             </wp:cNvGraphicFramePr>
@@ -16917,7 +16917,7 @@
               <a:graphicData uri="http://schemas.openxmlformats.org/drawingml/2006/picture">
                 <pic:pic xmlns:pic="http://schemas.openxmlformats.org/drawingml/2006/picture">
                   <pic:nvPicPr>
-                    <pic:cNvPr id="0" name="Picture 6" descr="Macintosh HD:Users:rojofefarinadura:Desktop:Trauermetten:Noten:Gründonnerstag:17 Preces:Preces 6 CD.pdf"/>
+                    <pic:cNvPr id="0" name="Picture 6" descr="Macintosh HD:Users:rojofefarinadura:Desktop:Trauermetten:Noten:Gründonnerstag:17 Preces:Preces 6 CD.pdf"/>
                     <pic:cNvPicPr>
                       <a:picLocks noChangeAspect="1" noChangeArrowheads="1"/>
                     </pic:cNvPicPr>
@@ -16980,7 +16980,7 @@
           <wp:inline distT="0" distB="0" distL="0" distR="0" wp14:anchorId="4D5C6E90" wp14:editId="6E0A741C">
             <wp:extent cx="4126230" cy="808990"/>
             <wp:effectExtent l="0" t="0" r="0" b="3810"/>
-            <wp:docPr id="21" name="Bild 21" descr="Macintosh HD:Users:rojofefarinadura:Desktop:Trauermetten:Noten:Gründonnerstag:17 Preces:Preces 7 CD.pdf"/>
+            <wp:docPr id="21" name="Bild 21" descr="Macintosh HD:Users:rojofefarinadura:Desktop:Trauermetten:Noten:Gründonnerstag:17 Preces:Preces 7 CD.pdf"/>
             <wp:cNvGraphicFramePr>
               <a:graphicFrameLocks xmlns:a="http://schemas.openxmlformats.org/drawingml/2006/main" noChangeAspect="1"/>
             </wp:cNvGraphicFramePr>
@@ -16988,7 +16988,7 @@
               <a:graphicData uri="http://schemas.openxmlformats.org/drawingml/2006/picture">
                 <pic:pic xmlns:pic="http://schemas.openxmlformats.org/drawingml/2006/picture">
                   <pic:nvPicPr>
-                    <pic:cNvPr id="0" name="Picture 7" descr="Macintosh HD:Users:rojofefarinadura:Desktop:Trauermetten:Noten:Gründonnerstag:17 Preces:Preces 7 CD.pdf"/>
+                    <pic:cNvPr id="0" name="Picture 7" descr="Macintosh HD:Users:rojofefarinadura:Desktop:Trauermetten:Noten:Gründonnerstag:17 Preces:Preces 7 CD.pdf"/>
                     <pic:cNvPicPr>
                       <a:picLocks noChangeAspect="1" noChangeArrowheads="1"/>
                     </pic:cNvPicPr>
@@ -17125,7 +17125,7 @@
           <wp:inline distT="0" distB="0" distL="0" distR="0" wp14:anchorId="3946436C" wp14:editId="57955F06">
             <wp:extent cx="4126230" cy="808990"/>
             <wp:effectExtent l="0" t="0" r="0" b="3810"/>
-            <wp:docPr id="24" name="Bild 24" descr="Macintosh HD:Users:rojofefarinadura:Desktop:Trauermetten:Noten:Gründonnerstag:17 Preces:Preces 9 CD.pdf"/>
+            <wp:docPr id="24" name="Bild 24" descr="Macintosh HD:Users:rojofefarinadura:Desktop:Trauermetten:Noten:Gründonnerstag:17 Preces:Preces 9 CD.pdf"/>
             <wp:cNvGraphicFramePr>
               <a:graphicFrameLocks xmlns:a="http://schemas.openxmlformats.org/drawingml/2006/main" noChangeAspect="1"/>
             </wp:cNvGraphicFramePr>
@@ -17133,7 +17133,7 @@
               <a:graphicData uri="http://schemas.openxmlformats.org/drawingml/2006/picture">
                 <pic:pic xmlns:pic="http://schemas.openxmlformats.org/drawingml/2006/picture">
                   <pic:nvPicPr>
-                    <pic:cNvPr id="0" name="Picture 9" descr="Macintosh HD:Users:rojofefarinadura:Desktop:Trauermetten:Noten:Gründonnerstag:17 Preces:Preces 9 CD.pdf"/>
+                    <pic:cNvPr id="0" name="Picture 9" descr="Macintosh HD:Users:rojofefarinadura:Desktop:Trauermetten:Noten:Gründonnerstag:17 Preces:Preces 9 CD.pdf"/>
                     <pic:cNvPicPr>
                       <a:picLocks noChangeAspect="1" noChangeArrowheads="1"/>
                     </pic:cNvPicPr>
@@ -17694,7 +17694,7 @@
           <wp:inline distT="0" distB="0" distL="0" distR="0" wp14:anchorId="3E96911C" wp14:editId="3149BD0F">
             <wp:extent cx="4114800" cy="808990"/>
             <wp:effectExtent l="0" t="0" r="0" b="3810"/>
-            <wp:docPr id="89" name="Bild 89" descr="Macintosh HD:Users:rojofefarinadura:Desktop:Trauermetten:Noten:Gründonnerstag:17 Preces:Preces 4 DC.pdf"/>
+            <wp:docPr id="89" name="Bild 89" descr="Macintosh HD:Users:rojofefarinadura:Desktop:Trauermetten:Noten:Gründonnerstag:17 Preces:Preces 4 DC.pdf"/>
             <wp:cNvGraphicFramePr>
               <a:graphicFrameLocks xmlns:a="http://schemas.openxmlformats.org/drawingml/2006/main" noChangeAspect="1"/>
             </wp:cNvGraphicFramePr>
@@ -17702,7 +17702,7 @@
               <a:graphicData uri="http://schemas.openxmlformats.org/drawingml/2006/picture">
                 <pic:pic xmlns:pic="http://schemas.openxmlformats.org/drawingml/2006/picture">
                   <pic:nvPicPr>
-                    <pic:cNvPr id="0" name="Picture 4" descr="Macintosh HD:Users:rojofefarinadura:Desktop:Trauermetten:Noten:Gründonnerstag:17 Preces:Preces 4 DC.pdf"/>
+                    <pic:cNvPr id="0" name="Picture 4" descr="Macintosh HD:Users:rojofefarinadura:Desktop:Trauermetten:Noten:Gründonnerstag:17 Preces:Preces 4 DC.pdf"/>
                     <pic:cNvPicPr>
                       <a:picLocks noChangeAspect="1" noChangeArrowheads="1"/>
                     </pic:cNvPicPr>

</xml_diff>